<commit_message>
xu ly conflict filecpp
</commit_message>
<xml_diff>
--- a/Cau2.docx
+++ b/Cau2.docx
@@ -357,7 +357,15 @@
       </w:r>
       <w:proofErr w:type="spellEnd"/>
       <w:r>
-        <w:t xml:space="preserve"> repo khi 2 </w:t>
+        <w:t xml:space="preserve"> repo </w:t>
+      </w:r>
+      <w:proofErr w:type="spellStart"/>
+      <w:r>
+        <w:t>khi</w:t>
+      </w:r>
+      <w:proofErr w:type="spellEnd"/>
+      <w:r>
+        <w:t xml:space="preserve"> 2 </w:t>
       </w:r>
       <w:proofErr w:type="spellStart"/>
       <w:r>
@@ -1006,6 +1014,289 @@
         <w:t>.</w:t>
       </w:r>
     </w:p>
+    <w:p>
+      <w:proofErr w:type="spellStart"/>
+      <w:r>
+        <w:t>Câu</w:t>
+      </w:r>
+      <w:proofErr w:type="spellEnd"/>
+      <w:r>
+        <w:t xml:space="preserve"> 5.</w:t>
+      </w:r>
+    </w:p>
+    <w:p>
+      <w:r>
+        <w:t xml:space="preserve">- </w:t>
+      </w:r>
+      <w:proofErr w:type="spellStart"/>
+      <w:r>
+        <w:t>Hãy</w:t>
+      </w:r>
+      <w:proofErr w:type="spellEnd"/>
+      <w:r>
+        <w:t xml:space="preserve"> </w:t>
+      </w:r>
+      <w:proofErr w:type="spellStart"/>
+      <w:r>
+        <w:t>mở</w:t>
+      </w:r>
+      <w:proofErr w:type="spellEnd"/>
+      <w:r>
+        <w:t xml:space="preserve"> file world </w:t>
+      </w:r>
+      <w:proofErr w:type="spellStart"/>
+      <w:r>
+        <w:t>trong</w:t>
+      </w:r>
+      <w:proofErr w:type="spellEnd"/>
+      <w:r>
+        <w:t xml:space="preserve"> </w:t>
+      </w:r>
+      <w:proofErr w:type="spellStart"/>
+      <w:r>
+        <w:t>câu</w:t>
+      </w:r>
+      <w:proofErr w:type="spellEnd"/>
+      <w:r>
+        <w:t xml:space="preserve"> 1 </w:t>
+      </w:r>
+      <w:proofErr w:type="spellStart"/>
+      <w:r>
+        <w:t>trong</w:t>
+      </w:r>
+      <w:proofErr w:type="spellEnd"/>
+      <w:r>
+        <w:t xml:space="preserve"> </w:t>
+      </w:r>
+      <w:proofErr w:type="spellStart"/>
+      <w:r>
+        <w:t>nhánh</w:t>
+      </w:r>
+      <w:proofErr w:type="spellEnd"/>
+      <w:r>
+        <w:t xml:space="preserve"> </w:t>
+      </w:r>
+      <w:proofErr w:type="spellStart"/>
+      <w:r>
+        <w:t>Mã</w:t>
+      </w:r>
+      <w:proofErr w:type="spellEnd"/>
+      <w:r>
+        <w:t xml:space="preserve"> </w:t>
+      </w:r>
+      <w:proofErr w:type="spellStart"/>
+      <w:r>
+        <w:t>số</w:t>
+      </w:r>
+      <w:proofErr w:type="spellEnd"/>
+      <w:r>
+        <w:t xml:space="preserve"> SV </w:t>
+      </w:r>
+      <w:proofErr w:type="spellStart"/>
+      <w:r>
+        <w:t>củ</w:t>
+      </w:r>
+      <w:proofErr w:type="spellEnd"/>
+      <w:r>
+        <w:t xml:space="preserve"> </w:t>
+      </w:r>
+      <w:proofErr w:type="spellStart"/>
+      <w:r>
+        <w:t>bạn</w:t>
+      </w:r>
+      <w:proofErr w:type="spellEnd"/>
+      <w:r>
+        <w:t xml:space="preserve"> </w:t>
+      </w:r>
+      <w:proofErr w:type="spellStart"/>
+      <w:r>
+        <w:t>để</w:t>
+      </w:r>
+      <w:proofErr w:type="spellEnd"/>
+      <w:r>
+        <w:t xml:space="preserve"> </w:t>
+      </w:r>
+      <w:proofErr w:type="spellStart"/>
+      <w:r>
+        <w:t>thêm</w:t>
+      </w:r>
+      <w:proofErr w:type="spellEnd"/>
+      <w:r>
+        <w:t xml:space="preserve"> </w:t>
+      </w:r>
+      <w:proofErr w:type="spellStart"/>
+      <w:r>
+        <w:t>phần</w:t>
+      </w:r>
+      <w:proofErr w:type="spellEnd"/>
+      <w:r>
+        <w:t xml:space="preserve"> </w:t>
+      </w:r>
+      <w:proofErr w:type="spellStart"/>
+      <w:r>
+        <w:t>hướng</w:t>
+      </w:r>
+      <w:proofErr w:type="spellEnd"/>
+      <w:r>
+        <w:t xml:space="preserve"> </w:t>
+      </w:r>
+      <w:proofErr w:type="spellStart"/>
+      <w:r>
+        <w:t>dẫn</w:t>
+      </w:r>
+      <w:proofErr w:type="spellEnd"/>
+      <w:r>
+        <w:t xml:space="preserve"> </w:t>
+      </w:r>
+      <w:proofErr w:type="spellStart"/>
+      <w:r>
+        <w:t>chạy</w:t>
+      </w:r>
+      <w:proofErr w:type="spellEnd"/>
+      <w:r>
+        <w:t xml:space="preserve"> 2 file </w:t>
+      </w:r>
+      <w:proofErr w:type="spellStart"/>
+      <w:r>
+        <w:t>trên</w:t>
+      </w:r>
+      <w:proofErr w:type="spellEnd"/>
+      <w:r>
+        <w:t>.</w:t>
+      </w:r>
+    </w:p>
+    <w:p>
+      <w:proofErr w:type="spellStart"/>
+      <w:r>
+        <w:t>Đối</w:t>
+      </w:r>
+      <w:proofErr w:type="spellEnd"/>
+      <w:r>
+        <w:t xml:space="preserve"> </w:t>
+      </w:r>
+      <w:proofErr w:type="spellStart"/>
+      <w:r>
+        <w:t>với</w:t>
+      </w:r>
+      <w:proofErr w:type="spellEnd"/>
+      <w:r>
+        <w:t xml:space="preserve"> file.cpp</w:t>
+      </w:r>
+    </w:p>
+    <w:p>
+      <w:proofErr w:type="spellStart"/>
+      <w:r>
+        <w:t>Mở</w:t>
+      </w:r>
+      <w:proofErr w:type="spellEnd"/>
+      <w:r>
+        <w:t xml:space="preserve"> visual code </w:t>
+      </w:r>
+      <w:proofErr w:type="spellStart"/>
+      <w:r>
+        <w:t>c++</w:t>
+      </w:r>
+      <w:proofErr w:type="spellEnd"/>
+      <w:r>
+        <w:t xml:space="preserve"> new open file </w:t>
+      </w:r>
+      <w:proofErr w:type="spellStart"/>
+      <w:r>
+        <w:t>và</w:t>
+      </w:r>
+      <w:proofErr w:type="spellEnd"/>
+      <w:r>
+        <w:t xml:space="preserve"> </w:t>
+      </w:r>
+      <w:proofErr w:type="spellStart"/>
+      <w:r>
+        <w:t>chạy</w:t>
+      </w:r>
+      <w:proofErr w:type="spellEnd"/>
+    </w:p>
+    <w:p>
+      <w:proofErr w:type="spellStart"/>
+      <w:r>
+        <w:t>Đối</w:t>
+      </w:r>
+      <w:proofErr w:type="spellEnd"/>
+      <w:r>
+        <w:t xml:space="preserve"> </w:t>
+      </w:r>
+      <w:proofErr w:type="spellStart"/>
+      <w:r>
+        <w:t>với</w:t>
+      </w:r>
+      <w:proofErr w:type="spellEnd"/>
+      <w:r>
+        <w:t xml:space="preserve"> file.sh</w:t>
+      </w:r>
+    </w:p>
+    <w:p>
+      <w:proofErr w:type="spellStart"/>
+      <w:r>
+        <w:t>Cấp</w:t>
+      </w:r>
+      <w:proofErr w:type="spellEnd"/>
+      <w:r>
+        <w:t xml:space="preserve"> </w:t>
+      </w:r>
+      <w:proofErr w:type="spellStart"/>
+      <w:r>
+        <w:t>quyền</w:t>
+      </w:r>
+      <w:proofErr w:type="spellEnd"/>
+      <w:r>
+        <w:t xml:space="preserve"> </w:t>
+      </w:r>
+      <w:proofErr w:type="spellStart"/>
+      <w:r>
+        <w:t>cho</w:t>
+      </w:r>
+      <w:proofErr w:type="spellEnd"/>
+      <w:r>
+        <w:t xml:space="preserve"> file </w:t>
+      </w:r>
+      <w:proofErr w:type="spellStart"/>
+      <w:r>
+        <w:t>thực</w:t>
+      </w:r>
+      <w:proofErr w:type="spellEnd"/>
+      <w:r>
+        <w:t xml:space="preserve"> </w:t>
+      </w:r>
+      <w:proofErr w:type="spellStart"/>
+      <w:r>
+        <w:t>thi</w:t>
+      </w:r>
+      <w:proofErr w:type="spellEnd"/>
+      <w:r>
+        <w:t>:</w:t>
+      </w:r>
+    </w:p>
+    <w:p>
+      <w:proofErr w:type="spellStart"/>
+      <w:r>
+        <w:t>Chmod</w:t>
+      </w:r>
+      <w:proofErr w:type="spellEnd"/>
+      <w:r>
+        <w:t xml:space="preserve"> +x file.sh</w:t>
+      </w:r>
+    </w:p>
+    <w:p>
+      <w:proofErr w:type="spellStart"/>
+      <w:r>
+        <w:t>Chạy</w:t>
+      </w:r>
+      <w:proofErr w:type="spellEnd"/>
+    </w:p>
+    <w:p>
+      <w:r>
+        <w:t>./file.sh</w:t>
+      </w:r>
+    </w:p>
+    <w:p/>
     <w:p/>
     <w:p/>
     <w:sectPr>
@@ -1418,6 +1709,10 @@
   <w:style w:type="paragraph" w:default="1" w:styleId="Normal">
     <w:name w:val="Normal"/>
     <w:qFormat/>
+    <w:rsid w:val="00A47180"/>
+    <w:pPr>
+      <w:spacing w:line="256" w:lineRule="auto"/>
+    </w:pPr>
   </w:style>
   <w:style w:type="character" w:default="1" w:styleId="DefaultParagraphFont">
     <w:name w:val="Default Paragraph Font"/>

</xml_diff>

<commit_message>
xu ly xung dot filesh
</commit_message>
<xml_diff>
--- a/Cau2.docx
+++ b/Cau2.docx
@@ -357,7 +357,15 @@
       </w:r>
       <w:proofErr w:type="spellEnd"/>
       <w:r>
-        <w:t xml:space="preserve"> repo khi 2 </w:t>
+        <w:t xml:space="preserve"> repo </w:t>
+      </w:r>
+      <w:proofErr w:type="spellStart"/>
+      <w:r>
+        <w:t>khi</w:t>
+      </w:r>
+      <w:proofErr w:type="spellEnd"/>
+      <w:r>
+        <w:t xml:space="preserve"> 2 </w:t>
       </w:r>
       <w:proofErr w:type="spellStart"/>
       <w:r>
@@ -1006,6 +1014,289 @@
         <w:t>.</w:t>
       </w:r>
     </w:p>
+    <w:p>
+      <w:proofErr w:type="spellStart"/>
+      <w:r>
+        <w:t>Câu</w:t>
+      </w:r>
+      <w:proofErr w:type="spellEnd"/>
+      <w:r>
+        <w:t xml:space="preserve"> 5.</w:t>
+      </w:r>
+    </w:p>
+    <w:p>
+      <w:r>
+        <w:t xml:space="preserve">- </w:t>
+      </w:r>
+      <w:proofErr w:type="spellStart"/>
+      <w:r>
+        <w:t>Hãy</w:t>
+      </w:r>
+      <w:proofErr w:type="spellEnd"/>
+      <w:r>
+        <w:t xml:space="preserve"> </w:t>
+      </w:r>
+      <w:proofErr w:type="spellStart"/>
+      <w:r>
+        <w:t>mở</w:t>
+      </w:r>
+      <w:proofErr w:type="spellEnd"/>
+      <w:r>
+        <w:t xml:space="preserve"> file world </w:t>
+      </w:r>
+      <w:proofErr w:type="spellStart"/>
+      <w:r>
+        <w:t>trong</w:t>
+      </w:r>
+      <w:proofErr w:type="spellEnd"/>
+      <w:r>
+        <w:t xml:space="preserve"> </w:t>
+      </w:r>
+      <w:proofErr w:type="spellStart"/>
+      <w:r>
+        <w:t>câu</w:t>
+      </w:r>
+      <w:proofErr w:type="spellEnd"/>
+      <w:r>
+        <w:t xml:space="preserve"> 1 </w:t>
+      </w:r>
+      <w:proofErr w:type="spellStart"/>
+      <w:r>
+        <w:t>trong</w:t>
+      </w:r>
+      <w:proofErr w:type="spellEnd"/>
+      <w:r>
+        <w:t xml:space="preserve"> </w:t>
+      </w:r>
+      <w:proofErr w:type="spellStart"/>
+      <w:r>
+        <w:t>nhánh</w:t>
+      </w:r>
+      <w:proofErr w:type="spellEnd"/>
+      <w:r>
+        <w:t xml:space="preserve"> </w:t>
+      </w:r>
+      <w:proofErr w:type="spellStart"/>
+      <w:r>
+        <w:t>Mã</w:t>
+      </w:r>
+      <w:proofErr w:type="spellEnd"/>
+      <w:r>
+        <w:t xml:space="preserve"> </w:t>
+      </w:r>
+      <w:proofErr w:type="spellStart"/>
+      <w:r>
+        <w:t>số</w:t>
+      </w:r>
+      <w:proofErr w:type="spellEnd"/>
+      <w:r>
+        <w:t xml:space="preserve"> SV </w:t>
+      </w:r>
+      <w:proofErr w:type="spellStart"/>
+      <w:r>
+        <w:t>củ</w:t>
+      </w:r>
+      <w:proofErr w:type="spellEnd"/>
+      <w:r>
+        <w:t xml:space="preserve"> </w:t>
+      </w:r>
+      <w:proofErr w:type="spellStart"/>
+      <w:r>
+        <w:t>bạn</w:t>
+      </w:r>
+      <w:proofErr w:type="spellEnd"/>
+      <w:r>
+        <w:t xml:space="preserve"> </w:t>
+      </w:r>
+      <w:proofErr w:type="spellStart"/>
+      <w:r>
+        <w:t>để</w:t>
+      </w:r>
+      <w:proofErr w:type="spellEnd"/>
+      <w:r>
+        <w:t xml:space="preserve"> </w:t>
+      </w:r>
+      <w:proofErr w:type="spellStart"/>
+      <w:r>
+        <w:t>thêm</w:t>
+      </w:r>
+      <w:proofErr w:type="spellEnd"/>
+      <w:r>
+        <w:t xml:space="preserve"> </w:t>
+      </w:r>
+      <w:proofErr w:type="spellStart"/>
+      <w:r>
+        <w:t>phần</w:t>
+      </w:r>
+      <w:proofErr w:type="spellEnd"/>
+      <w:r>
+        <w:t xml:space="preserve"> </w:t>
+      </w:r>
+      <w:proofErr w:type="spellStart"/>
+      <w:r>
+        <w:t>hướng</w:t>
+      </w:r>
+      <w:proofErr w:type="spellEnd"/>
+      <w:r>
+        <w:t xml:space="preserve"> </w:t>
+      </w:r>
+      <w:proofErr w:type="spellStart"/>
+      <w:r>
+        <w:t>dẫn</w:t>
+      </w:r>
+      <w:proofErr w:type="spellEnd"/>
+      <w:r>
+        <w:t xml:space="preserve"> </w:t>
+      </w:r>
+      <w:proofErr w:type="spellStart"/>
+      <w:r>
+        <w:t>chạy</w:t>
+      </w:r>
+      <w:proofErr w:type="spellEnd"/>
+      <w:r>
+        <w:t xml:space="preserve"> 2 file </w:t>
+      </w:r>
+      <w:proofErr w:type="spellStart"/>
+      <w:r>
+        <w:t>trên</w:t>
+      </w:r>
+      <w:proofErr w:type="spellEnd"/>
+      <w:r>
+        <w:t>.</w:t>
+      </w:r>
+    </w:p>
+    <w:p>
+      <w:proofErr w:type="spellStart"/>
+      <w:r>
+        <w:t>Đối</w:t>
+      </w:r>
+      <w:proofErr w:type="spellEnd"/>
+      <w:r>
+        <w:t xml:space="preserve"> </w:t>
+      </w:r>
+      <w:proofErr w:type="spellStart"/>
+      <w:r>
+        <w:t>với</w:t>
+      </w:r>
+      <w:proofErr w:type="spellEnd"/>
+      <w:r>
+        <w:t xml:space="preserve"> file.cpp</w:t>
+      </w:r>
+    </w:p>
+    <w:p>
+      <w:proofErr w:type="spellStart"/>
+      <w:r>
+        <w:t>Mở</w:t>
+      </w:r>
+      <w:proofErr w:type="spellEnd"/>
+      <w:r>
+        <w:t xml:space="preserve"> visual code </w:t>
+      </w:r>
+      <w:proofErr w:type="spellStart"/>
+      <w:r>
+        <w:t>c++</w:t>
+      </w:r>
+      <w:proofErr w:type="spellEnd"/>
+      <w:r>
+        <w:t xml:space="preserve"> new open file </w:t>
+      </w:r>
+      <w:proofErr w:type="spellStart"/>
+      <w:r>
+        <w:t>và</w:t>
+      </w:r>
+      <w:proofErr w:type="spellEnd"/>
+      <w:r>
+        <w:t xml:space="preserve"> </w:t>
+      </w:r>
+      <w:proofErr w:type="spellStart"/>
+      <w:r>
+        <w:t>chạy</w:t>
+      </w:r>
+      <w:proofErr w:type="spellEnd"/>
+    </w:p>
+    <w:p>
+      <w:proofErr w:type="spellStart"/>
+      <w:r>
+        <w:t>Đối</w:t>
+      </w:r>
+      <w:proofErr w:type="spellEnd"/>
+      <w:r>
+        <w:t xml:space="preserve"> </w:t>
+      </w:r>
+      <w:proofErr w:type="spellStart"/>
+      <w:r>
+        <w:t>với</w:t>
+      </w:r>
+      <w:proofErr w:type="spellEnd"/>
+      <w:r>
+        <w:t xml:space="preserve"> file.sh</w:t>
+      </w:r>
+    </w:p>
+    <w:p>
+      <w:proofErr w:type="spellStart"/>
+      <w:r>
+        <w:t>Cấp</w:t>
+      </w:r>
+      <w:proofErr w:type="spellEnd"/>
+      <w:r>
+        <w:t xml:space="preserve"> </w:t>
+      </w:r>
+      <w:proofErr w:type="spellStart"/>
+      <w:r>
+        <w:t>quyền</w:t>
+      </w:r>
+      <w:proofErr w:type="spellEnd"/>
+      <w:r>
+        <w:t xml:space="preserve"> </w:t>
+      </w:r>
+      <w:proofErr w:type="spellStart"/>
+      <w:r>
+        <w:t>cho</w:t>
+      </w:r>
+      <w:proofErr w:type="spellEnd"/>
+      <w:r>
+        <w:t xml:space="preserve"> file </w:t>
+      </w:r>
+      <w:proofErr w:type="spellStart"/>
+      <w:r>
+        <w:t>thực</w:t>
+      </w:r>
+      <w:proofErr w:type="spellEnd"/>
+      <w:r>
+        <w:t xml:space="preserve"> </w:t>
+      </w:r>
+      <w:proofErr w:type="spellStart"/>
+      <w:r>
+        <w:t>thi</w:t>
+      </w:r>
+      <w:proofErr w:type="spellEnd"/>
+      <w:r>
+        <w:t>:</w:t>
+      </w:r>
+    </w:p>
+    <w:p>
+      <w:proofErr w:type="spellStart"/>
+      <w:r>
+        <w:t>Chmod</w:t>
+      </w:r>
+      <w:proofErr w:type="spellEnd"/>
+      <w:r>
+        <w:t xml:space="preserve"> +x file.sh</w:t>
+      </w:r>
+    </w:p>
+    <w:p>
+      <w:proofErr w:type="spellStart"/>
+      <w:r>
+        <w:t>Chạy</w:t>
+      </w:r>
+      <w:proofErr w:type="spellEnd"/>
+    </w:p>
+    <w:p>
+      <w:r>
+        <w:t>./file.sh</w:t>
+      </w:r>
+    </w:p>
+    <w:p/>
     <w:p/>
     <w:p/>
     <w:sectPr>
@@ -1418,6 +1709,10 @@
   <w:style w:type="paragraph" w:default="1" w:styleId="Normal">
     <w:name w:val="Normal"/>
     <w:qFormat/>
+    <w:rsid w:val="00A47180"/>
+    <w:pPr>
+      <w:spacing w:line="256" w:lineRule="auto"/>
+    </w:pPr>
   </w:style>
   <w:style w:type="character" w:default="1" w:styleId="DefaultParagraphFont">
     <w:name w:val="Default Paragraph Font"/>

</xml_diff>